<commit_message>
update documentation to 2.0.17 plus process-diskspd.ps1 ref
</commit_message>
<xml_diff>
--- a/DiskSpd_Documentation.docx
+++ b/DiskSpd_Documentation.docx
@@ -133,6 +133,11 @@
       </w:r>
       <w:r>
         <w:t xml:space="preserve"> detailed XML output for use in automated results analysis.</w:t>
+      </w:r>
+    </w:p>
+    <w:p>
+      <w:r>
+        <w:t>This document corresponds to version 2.0.17 of DiskSpd.</w:t>
       </w:r>
     </w:p>
     <w:p/>
@@ -1920,19 +1925,7 @@
               <w:rPr>
                 <w:rStyle w:val="Hyperlink"/>
               </w:rPr>
-              <w:t>3.</w:t>
-            </w:r>
-            <w:r>
-              <w:rPr>
-                <w:rStyle w:val="Hyperlink"/>
-              </w:rPr>
-              <w:t>1</w:t>
-            </w:r>
-            <w:r>
-              <w:rPr>
-                <w:rStyle w:val="Hyperlink"/>
-              </w:rPr>
-              <w:t>8</w:t>
+              <w:t>3.18</w:t>
             </w:r>
             <w:r>
               <w:rPr>
@@ -2496,19 +2489,7 @@
               <w:rPr>
                 <w:rStyle w:val="Hyperlink"/>
               </w:rPr>
-              <w:t>Use an XML file to</w:t>
-            </w:r>
-            <w:r>
-              <w:rPr>
-                <w:rStyle w:val="Hyperlink"/>
-              </w:rPr>
-              <w:t xml:space="preserve"> </w:t>
-            </w:r>
-            <w:r>
-              <w:rPr>
-                <w:rStyle w:val="Hyperlink"/>
-              </w:rPr>
-              <w:t>provide DiskSpd parameters</w:t>
+              <w:t>Use an XML file to provide DiskSpd parameters</w:t>
             </w:r>
             <w:r>
               <w:rPr>
@@ -2853,7 +2834,19 @@
               <w:rPr>
                 <w:rStyle w:val="Hyperlink"/>
               </w:rPr>
-              <w:t>XML results processing</w:t>
+              <w:t xml:space="preserve">XML results </w:t>
+            </w:r>
+            <w:r>
+              <w:rPr>
+                <w:rStyle w:val="Hyperlink"/>
+              </w:rPr>
+              <w:t>p</w:t>
+            </w:r>
+            <w:r>
+              <w:rPr>
+                <w:rStyle w:val="Hyperlink"/>
+              </w:rPr>
+              <w:t>rocessing</w:t>
             </w:r>
             <w:r>
               <w:rPr>
@@ -3372,11 +3365,15 @@
       </w:pPr>
       <w:bookmarkStart w:id="4" w:name="_Toc400017375"/>
       <w:bookmarkStart w:id="5" w:name="_Toc408217872"/>
+      <w:bookmarkStart w:id="6" w:name="_Ref449114544"/>
+      <w:bookmarkStart w:id="7" w:name="_Ref449114552"/>
       <w:r>
         <w:t>Acknowledgments</w:t>
       </w:r>
       <w:bookmarkEnd w:id="4"/>
       <w:bookmarkEnd w:id="5"/>
+      <w:bookmarkEnd w:id="6"/>
+      <w:bookmarkEnd w:id="7"/>
     </w:p>
     <w:p>
       <w:pPr>
@@ -3475,7 +3472,7 @@
       <w:pPr>
         <w:pStyle w:val="Heading1"/>
       </w:pPr>
-      <w:bookmarkStart w:id="6" w:name="_Toc408217873"/>
+      <w:bookmarkStart w:id="8" w:name="_Toc408217873"/>
       <w:r>
         <w:t xml:space="preserve">The </w:t>
       </w:r>
@@ -3493,7 +3490,7 @@
       <w:r>
         <w:t xml:space="preserve"> parameters</w:t>
       </w:r>
-      <w:bookmarkEnd w:id="6"/>
+      <w:bookmarkEnd w:id="8"/>
     </w:p>
     <w:p>
       <w:r>
@@ -3653,7 +3650,7 @@
       <w:pPr>
         <w:pStyle w:val="Heading2"/>
       </w:pPr>
-      <w:bookmarkStart w:id="7" w:name="_Toc408217874"/>
+      <w:bookmarkStart w:id="9" w:name="_Toc408217874"/>
       <w:r>
         <w:t xml:space="preserve">DiskSpd </w:t>
       </w:r>
@@ -3663,7 +3660,7 @@
       <w:r>
         <w:t>parameters</w:t>
       </w:r>
-      <w:bookmarkEnd w:id="7"/>
+      <w:bookmarkEnd w:id="9"/>
     </w:p>
     <w:p>
       <w:r>
@@ -3816,32 +3813,19 @@
       <w:pPr>
         <w:pStyle w:val="TableTitle"/>
       </w:pPr>
-      <w:bookmarkStart w:id="8" w:name="_Ref400018441"/>
+      <w:bookmarkStart w:id="10" w:name="_Ref400018441"/>
       <w:r>
         <w:t xml:space="preserve">Table </w:t>
       </w:r>
-      <w:r>
-        <w:fldChar w:fldCharType="begin"/>
-      </w:r>
-      <w:r>
-        <w:instrText xml:space="preserve"> SEQ Table \* ARABIC </w:instrText>
-      </w:r>
-      <w:r>
-        <w:fldChar w:fldCharType="separate"/>
-      </w:r>
-      <w:r>
-        <w:rPr>
-          <w:noProof/>
-        </w:rPr>
-        <w:t>1</w:t>
-      </w:r>
-      <w:r>
-        <w:rPr>
-          <w:noProof/>
-        </w:rPr>
-        <w:fldChar w:fldCharType="end"/>
-      </w:r>
-      <w:bookmarkEnd w:id="8"/>
+      <w:fldSimple w:instr=" SEQ Table \* ARABIC ">
+        <w:r>
+          <w:rPr>
+            <w:noProof/>
+          </w:rPr>
+          <w:t>1</w:t>
+        </w:r>
+      </w:fldSimple>
+      <w:bookmarkEnd w:id="10"/>
       <w:r>
         <w:t>. DiskSpd parameters</w:t>
       </w:r>
@@ -7102,11 +7086,11 @@
       <w:pPr>
         <w:pStyle w:val="Heading2"/>
       </w:pPr>
-      <w:bookmarkStart w:id="9" w:name="_Toc408217875"/>
+      <w:bookmarkStart w:id="11" w:name="_Toc408217875"/>
       <w:r>
         <w:t>DiskSpd event parameters</w:t>
       </w:r>
-      <w:bookmarkEnd w:id="9"/>
+      <w:bookmarkEnd w:id="11"/>
     </w:p>
     <w:p>
       <w:r>
@@ -7126,27 +7110,14 @@
       <w:r>
         <w:t xml:space="preserve">Table </w:t>
       </w:r>
-      <w:r>
-        <w:fldChar w:fldCharType="begin"/>
-      </w:r>
-      <w:r>
-        <w:instrText xml:space="preserve"> SEQ Table \* ARABIC </w:instrText>
-      </w:r>
-      <w:r>
-        <w:fldChar w:fldCharType="separate"/>
-      </w:r>
-      <w:r>
-        <w:rPr>
-          <w:noProof/>
-        </w:rPr>
-        <w:t>2</w:t>
-      </w:r>
-      <w:r>
-        <w:rPr>
-          <w:noProof/>
-        </w:rPr>
-        <w:fldChar w:fldCharType="end"/>
-      </w:r>
+      <w:fldSimple w:instr=" SEQ Table \* ARABIC ">
+        <w:r>
+          <w:rPr>
+            <w:noProof/>
+          </w:rPr>
+          <w:t>2</w:t>
+        </w:r>
+      </w:fldSimple>
       <w:r>
         <w:t>. DiskSpd Event Parameters</w:t>
       </w:r>
@@ -7672,12 +7643,12 @@
       <w:pPr>
         <w:pStyle w:val="Heading2"/>
       </w:pPr>
-      <w:bookmarkStart w:id="10" w:name="_Toc408217876"/>
-      <w:bookmarkStart w:id="11" w:name="_Ref400018449"/>
+      <w:bookmarkStart w:id="12" w:name="_Toc408217876"/>
+      <w:bookmarkStart w:id="13" w:name="_Ref400018449"/>
       <w:r>
         <w:t>ETW parameters for use with DiskSpd.exe</w:t>
       </w:r>
-      <w:bookmarkEnd w:id="10"/>
+      <w:bookmarkEnd w:id="12"/>
     </w:p>
     <w:p>
       <w:r>
@@ -7715,28 +7686,15 @@
       <w:r>
         <w:t xml:space="preserve">Table </w:t>
       </w:r>
-      <w:r>
-        <w:fldChar w:fldCharType="begin"/>
-      </w:r>
-      <w:r>
-        <w:instrText xml:space="preserve"> SEQ Table \* ARABIC </w:instrText>
-      </w:r>
-      <w:r>
-        <w:fldChar w:fldCharType="separate"/>
-      </w:r>
-      <w:r>
-        <w:rPr>
-          <w:noProof/>
-        </w:rPr>
-        <w:t>3</w:t>
-      </w:r>
-      <w:r>
-        <w:rPr>
-          <w:noProof/>
-        </w:rPr>
-        <w:fldChar w:fldCharType="end"/>
-      </w:r>
-      <w:bookmarkEnd w:id="11"/>
+      <w:fldSimple w:instr=" SEQ Table \* ARABIC ">
+        <w:r>
+          <w:rPr>
+            <w:noProof/>
+          </w:rPr>
+          <w:t>3</w:t>
+        </w:r>
+      </w:fldSimple>
+      <w:bookmarkEnd w:id="13"/>
       <w:r>
         <w:t>. DiskSpd ETW parameters</w:t>
       </w:r>
@@ -8364,8 +8322,8 @@
       <w:pPr>
         <w:pStyle w:val="Heading2"/>
       </w:pPr>
-      <w:bookmarkStart w:id="12" w:name="_Toc400017344"/>
-      <w:bookmarkStart w:id="13" w:name="_Toc408217877"/>
+      <w:bookmarkStart w:id="14" w:name="_Toc400017344"/>
+      <w:bookmarkStart w:id="15" w:name="_Toc408217877"/>
       <w:r>
         <w:t xml:space="preserve">Size </w:t>
       </w:r>
@@ -8375,11 +8333,11 @@
       <w:r>
         <w:t>onventions</w:t>
       </w:r>
-      <w:bookmarkEnd w:id="12"/>
+      <w:bookmarkEnd w:id="14"/>
       <w:r>
         <w:t xml:space="preserve"> for DiskSpd parameters</w:t>
       </w:r>
-      <w:bookmarkEnd w:id="13"/>
+      <w:bookmarkEnd w:id="15"/>
     </w:p>
     <w:p>
       <w:r>
@@ -8821,112 +8779,112 @@
       <w:pPr>
         <w:pStyle w:val="Heading1"/>
       </w:pPr>
-      <w:bookmarkStart w:id="14" w:name="_Ref406418731"/>
-      <w:bookmarkStart w:id="15" w:name="_Ref406418848"/>
-      <w:bookmarkStart w:id="16" w:name="_Toc408217878"/>
+      <w:bookmarkStart w:id="16" w:name="_Ref406418731"/>
+      <w:bookmarkStart w:id="17" w:name="_Ref406418848"/>
+      <w:bookmarkStart w:id="18" w:name="_Toc408217878"/>
       <w:r>
         <w:t>Customizing DiskSpd tests</w:t>
       </w:r>
-      <w:bookmarkEnd w:id="14"/>
-      <w:bookmarkEnd w:id="15"/>
       <w:bookmarkEnd w:id="16"/>
-    </w:p>
-    <w:p>
-      <w:r>
-        <w:t xml:space="preserve">The following sections explain how you can use the DiskSpd parameters to customize tests so that they more closely emulate the performance factors that your environment requires. </w:t>
-      </w:r>
-    </w:p>
-    <w:p>
-      <w:pPr>
-        <w:pStyle w:val="Heading2"/>
-      </w:pPr>
-      <w:bookmarkStart w:id="17" w:name="_Toc400017345"/>
-      <w:bookmarkStart w:id="18" w:name="_Toc408217879"/>
-      <w:r>
-        <w:t xml:space="preserve">Display </w:t>
-      </w:r>
-      <w:r>
-        <w:t>u</w:t>
-      </w:r>
-      <w:r>
-        <w:t>sage</w:t>
-      </w:r>
-      <w:r>
-        <w:t xml:space="preserve"> </w:t>
-      </w:r>
-      <w:r>
-        <w:t>i</w:t>
-      </w:r>
-      <w:r>
-        <w:t>nformation</w:t>
-      </w:r>
       <w:bookmarkEnd w:id="17"/>
       <w:bookmarkEnd w:id="18"/>
     </w:p>
     <w:p>
       <w:r>
-        <w:t>To display a short description of a</w:t>
-      </w:r>
-      <w:r>
-        <w:t>ll available options</w:t>
-      </w:r>
-      <w:r>
-        <w:t>,</w:t>
-      </w:r>
-      <w:r>
-        <w:t xml:space="preserve"> us</w:t>
-      </w:r>
-      <w:r>
-        <w:t>e</w:t>
+        <w:t xml:space="preserve">The following sections explain how you can use the DiskSpd parameters to customize tests so that they more closely emulate the performance factors that your environment requires. </w:t>
+      </w:r>
+    </w:p>
+    <w:p>
+      <w:pPr>
+        <w:pStyle w:val="Heading2"/>
+      </w:pPr>
+      <w:bookmarkStart w:id="19" w:name="_Toc400017345"/>
+      <w:bookmarkStart w:id="20" w:name="_Toc408217879"/>
+      <w:r>
+        <w:t xml:space="preserve">Display </w:t>
+      </w:r>
+      <w:r>
+        <w:t>u</w:t>
+      </w:r>
+      <w:r>
+        <w:t>sage</w:t>
       </w:r>
       <w:r>
         <w:t xml:space="preserve"> </w:t>
       </w:r>
       <w:r>
-        <w:t xml:space="preserve">the </w:t>
-      </w:r>
-      <w:r>
-        <w:rPr>
-          <w:b/>
-        </w:rPr>
-        <w:t>-</w:t>
-      </w:r>
-      <w:r>
-        <w:rPr>
-          <w:b/>
-        </w:rPr>
-        <w:t>?</w:t>
-      </w:r>
-      <w:r>
-        <w:t xml:space="preserve"> parameter</w:t>
-      </w:r>
-      <w:r>
-        <w:t>.</w:t>
-      </w:r>
-    </w:p>
-    <w:p>
-      <w:pPr>
-        <w:pStyle w:val="Heading2"/>
-      </w:pPr>
-      <w:bookmarkStart w:id="19" w:name="_Toc400017346"/>
-      <w:bookmarkStart w:id="20" w:name="_Toc408217880"/>
-      <w:r>
-        <w:t>Set a t</w:t>
-      </w:r>
-      <w:r>
-        <w:t xml:space="preserve">est </w:t>
-      </w:r>
-      <w:r>
-        <w:t>d</w:t>
-      </w:r>
-      <w:r>
-        <w:t>uration</w:t>
+        <w:t>i</w:t>
+      </w:r>
+      <w:r>
+        <w:t>nformation</w:t>
       </w:r>
       <w:bookmarkEnd w:id="19"/>
       <w:bookmarkEnd w:id="20"/>
     </w:p>
     <w:p>
       <w:r>
+        <w:t>To display a short description of a</w:t>
+      </w:r>
+      <w:r>
+        <w:t>ll available options</w:t>
+      </w:r>
+      <w:r>
+        <w:t>,</w:t>
+      </w:r>
+      <w:r>
+        <w:t xml:space="preserve"> us</w:t>
+      </w:r>
+      <w:r>
+        <w:t>e</w:t>
+      </w:r>
+      <w:r>
+        <w:t xml:space="preserve"> </w:t>
+      </w:r>
+      <w:r>
+        <w:t xml:space="preserve">the </w:t>
+      </w:r>
+      <w:r>
+        <w:rPr>
+          <w:b/>
+        </w:rPr>
+        <w:t>-</w:t>
+      </w:r>
+      <w:r>
+        <w:rPr>
+          <w:b/>
+        </w:rPr>
+        <w:t>?</w:t>
+      </w:r>
+      <w:r>
+        <w:t xml:space="preserve"> parameter</w:t>
+      </w:r>
+      <w:r>
+        <w:t>.</w:t>
+      </w:r>
+    </w:p>
+    <w:p>
+      <w:pPr>
+        <w:pStyle w:val="Heading2"/>
+      </w:pPr>
+      <w:bookmarkStart w:id="21" w:name="_Toc400017346"/>
+      <w:bookmarkStart w:id="22" w:name="_Toc408217880"/>
+      <w:r>
+        <w:t>Set a t</w:t>
+      </w:r>
+      <w:r>
+        <w:t xml:space="preserve">est </w:t>
+      </w:r>
+      <w:r>
+        <w:t>d</w:t>
+      </w:r>
+      <w:r>
+        <w:t>uration</w:t>
+      </w:r>
+      <w:bookmarkEnd w:id="21"/>
+      <w:bookmarkEnd w:id="22"/>
+    </w:p>
+    <w:p>
+      <w:r>
         <w:t xml:space="preserve">The default measured test duration is 10 seconds. This can be changed with the </w:t>
       </w:r>
       <w:r>
@@ -9023,8 +8981,8 @@
       <w:pPr>
         <w:pStyle w:val="Heading2"/>
       </w:pPr>
-      <w:bookmarkStart w:id="21" w:name="_Toc400017347"/>
-      <w:bookmarkStart w:id="22" w:name="_Toc408217881"/>
+      <w:bookmarkStart w:id="23" w:name="_Toc400017347"/>
+      <w:bookmarkStart w:id="24" w:name="_Toc408217881"/>
       <w:r>
         <w:t>C</w:t>
       </w:r>
@@ -9034,8 +8992,8 @@
       <w:r>
         <w:t xml:space="preserve"> caching</w:t>
       </w:r>
-      <w:bookmarkEnd w:id="21"/>
-      <w:bookmarkEnd w:id="22"/>
+      <w:bookmarkEnd w:id="23"/>
+      <w:bookmarkEnd w:id="24"/>
     </w:p>
     <w:p>
       <w:r>
@@ -9320,13 +9278,13 @@
       <w:pPr>
         <w:pStyle w:val="Heading2"/>
       </w:pPr>
-      <w:bookmarkStart w:id="23" w:name="_Toc408217882"/>
-      <w:bookmarkStart w:id="24" w:name="_Ref429932985"/>
+      <w:bookmarkStart w:id="25" w:name="_Toc408217882"/>
+      <w:bookmarkStart w:id="26" w:name="_Ref429932985"/>
       <w:r>
         <w:t>Set random or sequential access hints</w:t>
       </w:r>
-      <w:bookmarkEnd w:id="23"/>
-      <w:bookmarkEnd w:id="24"/>
+      <w:bookmarkEnd w:id="25"/>
+      <w:bookmarkEnd w:id="26"/>
     </w:p>
     <w:p>
       <w:r>
@@ -9532,8 +9490,8 @@
       <w:pPr>
         <w:pStyle w:val="Heading2"/>
       </w:pPr>
-      <w:bookmarkStart w:id="25" w:name="_Toc400017349"/>
-      <w:bookmarkStart w:id="26" w:name="_Toc408217883"/>
+      <w:bookmarkStart w:id="27" w:name="_Toc400017349"/>
+      <w:bookmarkStart w:id="28" w:name="_Toc408217883"/>
       <w:r>
         <w:t>B</w:t>
       </w:r>
@@ -9545,211 +9503,211 @@
       </w:r>
       <w:r>
         <w:t>ize</w:t>
-      </w:r>
-      <w:bookmarkEnd w:id="25"/>
-      <w:bookmarkEnd w:id="26"/>
-    </w:p>
-    <w:p>
-      <w:r>
-        <w:t>The b</w:t>
-      </w:r>
-      <w:r>
-        <w:t>lock size</w:t>
-      </w:r>
-      <w:r>
-        <w:t xml:space="preserve"> used for IO operations is</w:t>
-      </w:r>
-      <w:r>
-        <w:t xml:space="preserve"> set with the</w:t>
-      </w:r>
-      <w:r>
-        <w:t xml:space="preserve"> -</w:t>
-      </w:r>
-      <w:r>
-        <w:rPr>
-          <w:b/>
-        </w:rPr>
-        <w:t>b</w:t>
-      </w:r>
-      <w:r>
-        <w:t xml:space="preserve"> parameter</w:t>
-      </w:r>
-      <w:r>
-        <w:t>. The default value is 64K</w:t>
-      </w:r>
-      <w:r>
-        <w:t>i</w:t>
-      </w:r>
-      <w:r>
-        <w:t>B.</w:t>
-      </w:r>
-      <w:r>
-        <w:t xml:space="preserve"> </w:t>
-      </w:r>
-    </w:p>
-    <w:p>
-      <w:pPr>
-        <w:pStyle w:val="Heading2"/>
-      </w:pPr>
-      <w:bookmarkStart w:id="27" w:name="_Toc400017350"/>
-      <w:bookmarkStart w:id="28" w:name="_Toc408217884"/>
-      <w:r>
-        <w:t>Test r</w:t>
-      </w:r>
-      <w:r>
-        <w:t>andom I/O</w:t>
       </w:r>
       <w:bookmarkEnd w:id="27"/>
       <w:bookmarkEnd w:id="28"/>
     </w:p>
     <w:p>
       <w:r>
-        <w:t xml:space="preserve">The </w:t>
+        <w:t>The b</w:t>
+      </w:r>
+      <w:r>
+        <w:t>lock size</w:t>
+      </w:r>
+      <w:r>
+        <w:t xml:space="preserve"> used for IO operations is</w:t>
+      </w:r>
+      <w:r>
+        <w:t xml:space="preserve"> set with the</w:t>
+      </w:r>
+      <w:r>
+        <w:t xml:space="preserve"> -</w:t>
       </w:r>
       <w:r>
         <w:rPr>
           <w:b/>
         </w:rPr>
-        <w:t>-r</w:t>
-      </w:r>
-      <w:r>
-        <w:t xml:space="preserve"> parameter turns on random I/O access. The file offset at which the I/O operation will be performed is chosen randomly before each I/O operation. All offsets are aligned to the size specified with the </w:t>
-      </w:r>
-      <w:r>
-        <w:rPr>
-          <w:b/>
-        </w:rPr>
-        <w:t>-r</w:t>
-      </w:r>
-      <w:r>
-        <w:t xml:space="preserve"> parameter.</w:t>
-      </w:r>
-    </w:p>
-    <w:p>
-      <w:r>
-        <w:t xml:space="preserve">If you use the </w:t>
-      </w:r>
-      <w:r>
-        <w:rPr>
-          <w:b/>
-        </w:rPr>
-        <w:t>-</w:t>
-      </w:r>
-      <w:r>
-        <w:rPr>
-          <w:b/>
-        </w:rPr>
-        <w:t>r</w:t>
-      </w:r>
-      <w:r>
-        <w:t xml:space="preserve"> parameter without specifying the size, offsets are block-aligned. The block size is set with the </w:t>
-      </w:r>
-      <w:r>
-        <w:rPr>
-          <w:b/>
-        </w:rPr>
-        <w:t>-</w:t>
-      </w:r>
-      <w:r>
-        <w:rPr>
-          <w:b/>
-        </w:rPr>
         <w:t>b</w:t>
       </w:r>
       <w:r>
-        <w:t xml:space="preserve"> parameter. </w:t>
-      </w:r>
-    </w:p>
-    <w:p>
-      <w:r>
-        <w:t>This parameter can't be used with the</w:t>
-      </w:r>
-      <w:r>
-        <w:t xml:space="preserve"> -</w:t>
-      </w:r>
-      <w:r>
-        <w:rPr>
-          <w:b/>
-        </w:rPr>
-        <w:t>s</w:t>
-      </w:r>
-      <w:r>
-        <w:t xml:space="preserve"> parameter, because </w:t>
-      </w:r>
-      <w:r>
-        <w:rPr>
-          <w:b/>
-        </w:rPr>
-        <w:t>-s</w:t>
-      </w:r>
-      <w:r>
-        <w:t xml:space="preserve"> defines the offset for the next I/O operation, and in case of random I/O the offset of the next operation is not a constant value. If both</w:t>
-      </w:r>
-      <w:r>
-        <w:t xml:space="preserve"> -</w:t>
-      </w:r>
-      <w:r>
-        <w:rPr>
-          <w:b/>
-        </w:rPr>
-        <w:t>r</w:t>
-      </w:r>
-      <w:r>
-        <w:t xml:space="preserve"> and</w:t>
-      </w:r>
-      <w:r>
-        <w:t xml:space="preserve"> -</w:t>
-      </w:r>
-      <w:r>
-        <w:rPr>
-          <w:b/>
-        </w:rPr>
-        <w:t>s</w:t>
-      </w:r>
-      <w:r>
-        <w:t xml:space="preserve"> are specified,</w:t>
-      </w:r>
-      <w:r>
-        <w:t xml:space="preserve"> -</w:t>
-      </w:r>
-      <w:r>
-        <w:rPr>
-          <w:b/>
-        </w:rPr>
-        <w:t>r</w:t>
-      </w:r>
-      <w:r>
-        <w:t xml:space="preserve"> overrides</w:t>
-      </w:r>
-      <w:r>
-        <w:t xml:space="preserve"> -</w:t>
-      </w:r>
-      <w:r>
-        <w:rPr>
-          <w:b/>
-        </w:rPr>
-        <w:t>s</w:t>
-      </w:r>
-      <w:r>
-        <w:t xml:space="preserve">. </w:t>
+        <w:t xml:space="preserve"> parameter</w:t>
+      </w:r>
+      <w:r>
+        <w:t>. The default value is 64K</w:t>
+      </w:r>
+      <w:r>
+        <w:t>i</w:t>
+      </w:r>
+      <w:r>
+        <w:t>B.</w:t>
+      </w:r>
+      <w:r>
+        <w:t xml:space="preserve"> </w:t>
       </w:r>
     </w:p>
     <w:p>
       <w:pPr>
         <w:pStyle w:val="Heading2"/>
       </w:pPr>
-      <w:bookmarkStart w:id="29" w:name="_Toc400017351"/>
-      <w:bookmarkStart w:id="30" w:name="_Ref407624368"/>
-      <w:bookmarkStart w:id="31" w:name="_Toc408217885"/>
-      <w:r>
-        <w:t>Test s</w:t>
-      </w:r>
-      <w:r>
-        <w:t>equential I/O</w:t>
+      <w:bookmarkStart w:id="29" w:name="_Toc400017350"/>
+      <w:bookmarkStart w:id="30" w:name="_Toc408217884"/>
+      <w:r>
+        <w:t>Test r</w:t>
+      </w:r>
+      <w:r>
+        <w:t>andom I/O</w:t>
       </w:r>
       <w:bookmarkEnd w:id="29"/>
       <w:bookmarkEnd w:id="30"/>
+    </w:p>
+    <w:p>
+      <w:r>
+        <w:t xml:space="preserve">The </w:t>
+      </w:r>
+      <w:r>
+        <w:rPr>
+          <w:b/>
+        </w:rPr>
+        <w:t>-r</w:t>
+      </w:r>
+      <w:r>
+        <w:t xml:space="preserve"> parameter turns on random I/O access. The file offset at which the I/O operation will be performed is chosen randomly before each I/O operation. All offsets are aligned to the size specified with the </w:t>
+      </w:r>
+      <w:r>
+        <w:rPr>
+          <w:b/>
+        </w:rPr>
+        <w:t>-r</w:t>
+      </w:r>
+      <w:r>
+        <w:t xml:space="preserve"> parameter.</w:t>
+      </w:r>
+    </w:p>
+    <w:p>
+      <w:r>
+        <w:t xml:space="preserve">If you use the </w:t>
+      </w:r>
+      <w:r>
+        <w:rPr>
+          <w:b/>
+        </w:rPr>
+        <w:t>-</w:t>
+      </w:r>
+      <w:r>
+        <w:rPr>
+          <w:b/>
+        </w:rPr>
+        <w:t>r</w:t>
+      </w:r>
+      <w:r>
+        <w:t xml:space="preserve"> parameter without specifying the size, offsets are block-aligned. The block size is set with the </w:t>
+      </w:r>
+      <w:r>
+        <w:rPr>
+          <w:b/>
+        </w:rPr>
+        <w:t>-</w:t>
+      </w:r>
+      <w:r>
+        <w:rPr>
+          <w:b/>
+        </w:rPr>
+        <w:t>b</w:t>
+      </w:r>
+      <w:r>
+        <w:t xml:space="preserve"> parameter. </w:t>
+      </w:r>
+    </w:p>
+    <w:p>
+      <w:r>
+        <w:t>This parameter can't be used with the</w:t>
+      </w:r>
+      <w:r>
+        <w:t xml:space="preserve"> -</w:t>
+      </w:r>
+      <w:r>
+        <w:rPr>
+          <w:b/>
+        </w:rPr>
+        <w:t>s</w:t>
+      </w:r>
+      <w:r>
+        <w:t xml:space="preserve"> parameter, because </w:t>
+      </w:r>
+      <w:r>
+        <w:rPr>
+          <w:b/>
+        </w:rPr>
+        <w:t>-s</w:t>
+      </w:r>
+      <w:r>
+        <w:t xml:space="preserve"> defines the offset for the next I/O operation, and in case of random I/O the offset of the next operation is not a constant value. If both</w:t>
+      </w:r>
+      <w:r>
+        <w:t xml:space="preserve"> -</w:t>
+      </w:r>
+      <w:r>
+        <w:rPr>
+          <w:b/>
+        </w:rPr>
+        <w:t>r</w:t>
+      </w:r>
+      <w:r>
+        <w:t xml:space="preserve"> and</w:t>
+      </w:r>
+      <w:r>
+        <w:t xml:space="preserve"> -</w:t>
+      </w:r>
+      <w:r>
+        <w:rPr>
+          <w:b/>
+        </w:rPr>
+        <w:t>s</w:t>
+      </w:r>
+      <w:r>
+        <w:t xml:space="preserve"> are specified,</w:t>
+      </w:r>
+      <w:r>
+        <w:t xml:space="preserve"> -</w:t>
+      </w:r>
+      <w:r>
+        <w:rPr>
+          <w:b/>
+        </w:rPr>
+        <w:t>r</w:t>
+      </w:r>
+      <w:r>
+        <w:t xml:space="preserve"> overrides</w:t>
+      </w:r>
+      <w:r>
+        <w:t xml:space="preserve"> -</w:t>
+      </w:r>
+      <w:r>
+        <w:rPr>
+          <w:b/>
+        </w:rPr>
+        <w:t>s</w:t>
+      </w:r>
+      <w:r>
+        <w:t xml:space="preserve">. </w:t>
+      </w:r>
+    </w:p>
+    <w:p>
+      <w:pPr>
+        <w:pStyle w:val="Heading2"/>
+      </w:pPr>
+      <w:bookmarkStart w:id="31" w:name="_Toc400017351"/>
+      <w:bookmarkStart w:id="32" w:name="_Ref407624368"/>
+      <w:bookmarkStart w:id="33" w:name="_Toc408217885"/>
+      <w:r>
+        <w:t>Test s</w:t>
+      </w:r>
+      <w:r>
+        <w:t>equential I/O</w:t>
+      </w:r>
       <w:bookmarkEnd w:id="31"/>
+      <w:bookmarkEnd w:id="32"/>
+      <w:bookmarkEnd w:id="33"/>
     </w:p>
     <w:p>
       <w:r>
@@ -9879,12 +9837,12 @@
       <w:pPr>
         <w:pStyle w:val="Heading2"/>
       </w:pPr>
-      <w:bookmarkStart w:id="32" w:name="_Toc408217886"/>
+      <w:bookmarkStart w:id="34" w:name="_Toc408217886"/>
       <w:r>
         <w:lastRenderedPageBreak/>
         <w:t xml:space="preserve">Perform a </w:t>
       </w:r>
-      <w:bookmarkStart w:id="33" w:name="_Toc400017352"/>
+      <w:bookmarkStart w:id="35" w:name="_Toc400017352"/>
       <w:r>
         <w:t>w</w:t>
       </w:r>
@@ -9896,148 +9854,148 @@
       </w:r>
       <w:r>
         <w:t>est</w:t>
-      </w:r>
-      <w:bookmarkEnd w:id="32"/>
-      <w:bookmarkEnd w:id="33"/>
-    </w:p>
-    <w:p>
-      <w:r>
-        <w:t xml:space="preserve">Use the </w:t>
-      </w:r>
-      <w:r>
-        <w:rPr>
-          <w:b/>
-        </w:rPr>
-        <w:t>-w</w:t>
-      </w:r>
-      <w:r>
-        <w:t xml:space="preserve"> </w:t>
-      </w:r>
-      <w:r>
-        <w:t xml:space="preserve">parameter to </w:t>
-      </w:r>
-      <w:r>
-        <w:t>specify the mix of IO operations, as a p</w:t>
-      </w:r>
-      <w:r>
-        <w:t>ercentage of write requests</w:t>
-      </w:r>
-      <w:r>
-        <w:t xml:space="preserve"> to issue</w:t>
-      </w:r>
-      <w:r>
-        <w:t xml:space="preserve"> in increments of 1%</w:t>
-      </w:r>
-      <w:r>
-        <w:t>. The default is 0% write, or 100% read.</w:t>
-      </w:r>
-    </w:p>
-    <w:p>
-      <w:r>
-        <w:t>The following are equivalent and result in a 100% read-only workload: omitting</w:t>
-      </w:r>
-      <w:r>
-        <w:t xml:space="preserve"> -</w:t>
-      </w:r>
-      <w:r>
-        <w:rPr>
-          <w:b/>
-        </w:rPr>
-        <w:t>w</w:t>
-      </w:r>
-      <w:r>
-        <w:t>, specifying</w:t>
-      </w:r>
-      <w:r>
-        <w:t xml:space="preserve"> -</w:t>
-      </w:r>
-      <w:r>
-        <w:rPr>
-          <w:b/>
-        </w:rPr>
-        <w:t>w</w:t>
-      </w:r>
-      <w:r>
-        <w:t xml:space="preserve"> with no percentage, and</w:t>
-      </w:r>
-      <w:r>
-        <w:t xml:space="preserve"> -</w:t>
-      </w:r>
-      <w:r>
-        <w:rPr>
-          <w:b/>
-        </w:rPr>
-        <w:t>w0</w:t>
-      </w:r>
-      <w:r>
-        <w:t>.</w:t>
-      </w:r>
-    </w:p>
-    <w:p>
-      <w:r>
-        <w:t xml:space="preserve">As example of a mixed load </w:t>
-      </w:r>
-      <w:r>
-        <w:rPr>
-          <w:b/>
-        </w:rPr>
-        <w:t>-w10</w:t>
-      </w:r>
-      <w:r>
-        <w:t xml:space="preserve"> will result in a 10% write workload, with the remaining 90% being reads. This is implemented as a random choice at the dispatch of each operation. DiskSpd does not track the resulting mix, and instead relies on the long term behavior of the random number generator to deliver the expected ratio.</w:t>
-      </w:r>
-    </w:p>
-    <w:p>
-      <w:r>
-        <w:rPr>
-          <w:b/>
-        </w:rPr>
-        <w:t>CAUTION</w:t>
-      </w:r>
-      <w:r>
-        <w:t xml:space="preserve">: </w:t>
-      </w:r>
-      <w:r>
-        <w:t xml:space="preserve">a write test will destroy existing data </w:t>
-      </w:r>
-      <w:r>
-        <w:t>without a warning</w:t>
-      </w:r>
-      <w:r>
-        <w:t>.</w:t>
-      </w:r>
-    </w:p>
-    <w:p>
-      <w:pPr>
-        <w:pStyle w:val="Heading2"/>
-      </w:pPr>
-      <w:bookmarkStart w:id="34" w:name="_Toc400017353"/>
-      <w:bookmarkStart w:id="35" w:name="_Ref406419886"/>
-      <w:bookmarkStart w:id="36" w:name="_Toc408217887"/>
-      <w:r>
-        <w:t>Set a b</w:t>
-      </w:r>
-      <w:r>
-        <w:t xml:space="preserve">ase </w:t>
-      </w:r>
-      <w:r>
-        <w:t>t</w:t>
-      </w:r>
-      <w:r>
-        <w:t>arget</w:t>
-      </w:r>
-      <w:r>
-        <w:t xml:space="preserve"> </w:t>
-      </w:r>
-      <w:r>
-        <w:t>o</w:t>
-      </w:r>
-      <w:r>
-        <w:t>ffset</w:t>
       </w:r>
       <w:bookmarkEnd w:id="34"/>
       <w:bookmarkEnd w:id="35"/>
+    </w:p>
+    <w:p>
+      <w:r>
+        <w:t xml:space="preserve">Use the </w:t>
+      </w:r>
+      <w:r>
+        <w:rPr>
+          <w:b/>
+        </w:rPr>
+        <w:t>-w</w:t>
+      </w:r>
+      <w:r>
+        <w:t xml:space="preserve"> </w:t>
+      </w:r>
+      <w:r>
+        <w:t xml:space="preserve">parameter to </w:t>
+      </w:r>
+      <w:r>
+        <w:t>specify the mix of IO operations, as a p</w:t>
+      </w:r>
+      <w:r>
+        <w:t>ercentage of write requests</w:t>
+      </w:r>
+      <w:r>
+        <w:t xml:space="preserve"> to issue</w:t>
+      </w:r>
+      <w:r>
+        <w:t xml:space="preserve"> in increments of 1%</w:t>
+      </w:r>
+      <w:r>
+        <w:t>. The default is 0% write, or 100% read.</w:t>
+      </w:r>
+    </w:p>
+    <w:p>
+      <w:r>
+        <w:t>The following are equivalent and result in a 100% read-only workload: omitting</w:t>
+      </w:r>
+      <w:r>
+        <w:t xml:space="preserve"> -</w:t>
+      </w:r>
+      <w:r>
+        <w:rPr>
+          <w:b/>
+        </w:rPr>
+        <w:t>w</w:t>
+      </w:r>
+      <w:r>
+        <w:t>, specifying</w:t>
+      </w:r>
+      <w:r>
+        <w:t xml:space="preserve"> -</w:t>
+      </w:r>
+      <w:r>
+        <w:rPr>
+          <w:b/>
+        </w:rPr>
+        <w:t>w</w:t>
+      </w:r>
+      <w:r>
+        <w:t xml:space="preserve"> with no percentage, and</w:t>
+      </w:r>
+      <w:r>
+        <w:t xml:space="preserve"> -</w:t>
+      </w:r>
+      <w:r>
+        <w:rPr>
+          <w:b/>
+        </w:rPr>
+        <w:t>w0</w:t>
+      </w:r>
+      <w:r>
+        <w:t>.</w:t>
+      </w:r>
+    </w:p>
+    <w:p>
+      <w:r>
+        <w:t xml:space="preserve">As example of a mixed load </w:t>
+      </w:r>
+      <w:r>
+        <w:rPr>
+          <w:b/>
+        </w:rPr>
+        <w:t>-w10</w:t>
+      </w:r>
+      <w:r>
+        <w:t xml:space="preserve"> will result in a 10% write workload, with the remaining 90% being reads. This is implemented as a random choice at the dispatch of each operation. DiskSpd does not track the resulting mix, and instead relies on the long term behavior of the random number generator to deliver the expected ratio.</w:t>
+      </w:r>
+    </w:p>
+    <w:p>
+      <w:r>
+        <w:rPr>
+          <w:b/>
+        </w:rPr>
+        <w:t>CAUTION</w:t>
+      </w:r>
+      <w:r>
+        <w:t xml:space="preserve">: </w:t>
+      </w:r>
+      <w:r>
+        <w:t xml:space="preserve">a write test will destroy existing data </w:t>
+      </w:r>
+      <w:r>
+        <w:t>without a warning</w:t>
+      </w:r>
+      <w:r>
+        <w:t>.</w:t>
+      </w:r>
+    </w:p>
+    <w:p>
+      <w:pPr>
+        <w:pStyle w:val="Heading2"/>
+      </w:pPr>
+      <w:bookmarkStart w:id="36" w:name="_Toc400017353"/>
+      <w:bookmarkStart w:id="37" w:name="_Ref406419886"/>
+      <w:bookmarkStart w:id="38" w:name="_Toc408217887"/>
+      <w:r>
+        <w:t>Set a b</w:t>
+      </w:r>
+      <w:r>
+        <w:t xml:space="preserve">ase </w:t>
+      </w:r>
+      <w:r>
+        <w:t>t</w:t>
+      </w:r>
+      <w:r>
+        <w:t>arget</w:t>
+      </w:r>
+      <w:r>
+        <w:t xml:space="preserve"> </w:t>
+      </w:r>
+      <w:r>
+        <w:t>o</w:t>
+      </w:r>
+      <w:r>
+        <w:t>ffset</w:t>
+      </w:r>
       <w:bookmarkEnd w:id="36"/>
+      <w:bookmarkEnd w:id="37"/>
+      <w:bookmarkEnd w:id="38"/>
     </w:p>
     <w:p>
       <w:r>
@@ -10127,19 +10085,19 @@
       <w:pPr>
         <w:pStyle w:val="Heading2"/>
       </w:pPr>
-      <w:bookmarkStart w:id="37" w:name="_Toc400017354"/>
-      <w:bookmarkStart w:id="38" w:name="_Toc408217888"/>
+      <w:bookmarkStart w:id="39" w:name="_Toc400017354"/>
+      <w:bookmarkStart w:id="40" w:name="_Toc408217888"/>
       <w:r>
         <w:t>Set the maximum t</w:t>
       </w:r>
       <w:r>
         <w:t xml:space="preserve">arget </w:t>
       </w:r>
-      <w:bookmarkEnd w:id="37"/>
+      <w:bookmarkEnd w:id="39"/>
       <w:r>
         <w:t>offset</w:t>
       </w:r>
-      <w:bookmarkEnd w:id="38"/>
+      <w:bookmarkEnd w:id="40"/>
     </w:p>
     <w:p>
       <w:r>
@@ -10201,9 +10159,9 @@
       <w:pPr>
         <w:pStyle w:val="Heading2"/>
       </w:pPr>
-      <w:bookmarkStart w:id="39" w:name="_Ref113441157"/>
-      <w:bookmarkStart w:id="40" w:name="_Toc400017355"/>
-      <w:bookmarkStart w:id="41" w:name="_Toc408217889"/>
+      <w:bookmarkStart w:id="41" w:name="_Ref113441157"/>
+      <w:bookmarkStart w:id="42" w:name="_Toc400017355"/>
+      <w:bookmarkStart w:id="43" w:name="_Toc408217889"/>
       <w:r>
         <w:t>Limit the total n</w:t>
       </w:r>
@@ -10216,9 +10174,9 @@
       <w:r>
         <w:t>hreads</w:t>
       </w:r>
-      <w:bookmarkEnd w:id="39"/>
-      <w:bookmarkEnd w:id="40"/>
       <w:bookmarkEnd w:id="41"/>
+      <w:bookmarkEnd w:id="42"/>
+      <w:bookmarkEnd w:id="43"/>
     </w:p>
     <w:p>
       <w:r>
@@ -10556,7 +10514,7 @@
           <v:shape id="_x0000_i1025" type="#_x0000_t75" style="width:165pt;height:102pt" o:ole="">
             <v:imagedata r:id="rId11" o:title=""/>
           </v:shape>
-          <o:OLEObject Type="Embed" ProgID="VisioViewer.Viewer.1" ShapeID="_x0000_i1025" DrawAspect="Content" ObjectID="_1519032486" r:id="rId12"/>
+          <o:OLEObject Type="Embed" ProgID="VisioViewer.Viewer.1" ShapeID="_x0000_i1025" DrawAspect="Content" ObjectID="_1522856634" r:id="rId12"/>
         </w:object>
       </w:r>
     </w:p>
@@ -10564,32 +10522,19 @@
       <w:pPr>
         <w:pStyle w:val="CaptionIndent1"/>
       </w:pPr>
-      <w:bookmarkStart w:id="42" w:name="_Ref400529057"/>
+      <w:bookmarkStart w:id="44" w:name="_Ref400529057"/>
       <w:r>
         <w:t xml:space="preserve">Figure </w:t>
       </w:r>
-      <w:r>
-        <w:fldChar w:fldCharType="begin"/>
-      </w:r>
-      <w:r>
-        <w:instrText xml:space="preserve"> SEQ Figure \* ARABIC </w:instrText>
-      </w:r>
-      <w:r>
-        <w:fldChar w:fldCharType="separate"/>
-      </w:r>
-      <w:r>
-        <w:rPr>
-          <w:noProof/>
-        </w:rPr>
-        <w:t>1</w:t>
-      </w:r>
-      <w:r>
-        <w:rPr>
-          <w:noProof/>
-        </w:rPr>
-        <w:fldChar w:fldCharType="end"/>
-      </w:r>
-      <w:bookmarkEnd w:id="42"/>
+      <w:fldSimple w:instr=" SEQ Figure \* ARABIC ">
+        <w:r>
+          <w:rPr>
+            <w:noProof/>
+          </w:rPr>
+          <w:t>1</w:t>
+        </w:r>
+      </w:fldSimple>
+      <w:bookmarkEnd w:id="44"/>
       <w:r>
         <w:t xml:space="preserve">. </w:t>
       </w:r>
@@ -10633,7 +10578,7 @@
           <v:shape id="_x0000_i1026" type="#_x0000_t75" style="width:264pt;height:102pt" o:ole="">
             <v:imagedata r:id="rId13" o:title=""/>
           </v:shape>
-          <o:OLEObject Type="Embed" ProgID="VisioViewer.Viewer.1" ShapeID="_x0000_i1026" DrawAspect="Content" ObjectID="_1519032487" r:id="rId14"/>
+          <o:OLEObject Type="Embed" ProgID="VisioViewer.Viewer.1" ShapeID="_x0000_i1026" DrawAspect="Content" ObjectID="_1522856635" r:id="rId14"/>
         </w:object>
       </w:r>
     </w:p>
@@ -10641,32 +10586,19 @@
       <w:pPr>
         <w:pStyle w:val="CaptionIndent1"/>
       </w:pPr>
-      <w:bookmarkStart w:id="43" w:name="_Ref400529065"/>
+      <w:bookmarkStart w:id="45" w:name="_Ref400529065"/>
       <w:r>
         <w:t xml:space="preserve">Figure </w:t>
       </w:r>
-      <w:r>
-        <w:fldChar w:fldCharType="begin"/>
-      </w:r>
-      <w:r>
-        <w:instrText xml:space="preserve"> SEQ Figure \* ARABIC </w:instrText>
-      </w:r>
-      <w:r>
-        <w:fldChar w:fldCharType="separate"/>
-      </w:r>
-      <w:r>
-        <w:rPr>
-          <w:noProof/>
-        </w:rPr>
-        <w:t>2</w:t>
-      </w:r>
-      <w:r>
-        <w:rPr>
-          <w:noProof/>
-        </w:rPr>
-        <w:fldChar w:fldCharType="end"/>
-      </w:r>
-      <w:bookmarkEnd w:id="43"/>
+      <w:fldSimple w:instr=" SEQ Figure \* ARABIC ">
+        <w:r>
+          <w:rPr>
+            <w:noProof/>
+          </w:rPr>
+          <w:t>2</w:t>
+        </w:r>
+      </w:fldSimple>
+      <w:bookmarkEnd w:id="45"/>
       <w:r>
         <w:t xml:space="preserve">. Threads </w:t>
       </w:r>
@@ -10690,9 +10622,9 @@
       <w:pPr>
         <w:pStyle w:val="Heading2"/>
       </w:pPr>
-      <w:bookmarkStart w:id="44" w:name="_Toc400017356"/>
-      <w:bookmarkStart w:id="45" w:name="_Ref406419449"/>
-      <w:bookmarkStart w:id="46" w:name="_Toc408217890"/>
+      <w:bookmarkStart w:id="46" w:name="_Toc400017356"/>
+      <w:bookmarkStart w:id="47" w:name="_Ref406419449"/>
+      <w:bookmarkStart w:id="48" w:name="_Toc408217890"/>
       <w:r>
         <w:t>Access</w:t>
       </w:r>
@@ -10717,7 +10649,7 @@
       <w:r>
         <w:t xml:space="preserve">hreads </w:t>
       </w:r>
-      <w:bookmarkEnd w:id="44"/>
+      <w:bookmarkEnd w:id="46"/>
       <w:r>
         <w:t xml:space="preserve">&amp; </w:t>
       </w:r>
@@ -10733,8 +10665,8 @@
       <w:r>
         <w:t>tride</w:t>
       </w:r>
-      <w:bookmarkEnd w:id="45"/>
-      <w:bookmarkEnd w:id="46"/>
+      <w:bookmarkEnd w:id="47"/>
+      <w:bookmarkEnd w:id="48"/>
     </w:p>
     <w:p>
       <w:r>
@@ -10996,7 +10928,7 @@
           <v:shape id="_x0000_i1027" type="#_x0000_t75" style="width:426pt;height:66pt" o:ole="">
             <v:imagedata r:id="rId15" o:title=""/>
           </v:shape>
-          <o:OLEObject Type="Embed" ProgID="VisioViewer.Viewer.1" ShapeID="_x0000_i1027" DrawAspect="Content" ObjectID="_1519032488" r:id="rId16"/>
+          <o:OLEObject Type="Embed" ProgID="VisioViewer.Viewer.1" ShapeID="_x0000_i1027" DrawAspect="Content" ObjectID="_1522856636" r:id="rId16"/>
         </w:object>
       </w:r>
     </w:p>
@@ -11004,32 +10936,19 @@
       <w:pPr>
         <w:pStyle w:val="CaptionIndent1"/>
       </w:pPr>
-      <w:bookmarkStart w:id="47" w:name="_Ref400529109"/>
+      <w:bookmarkStart w:id="49" w:name="_Ref400529109"/>
       <w:r>
         <w:t xml:space="preserve">Figure </w:t>
       </w:r>
-      <w:r>
-        <w:fldChar w:fldCharType="begin"/>
-      </w:r>
-      <w:r>
-        <w:instrText xml:space="preserve"> SEQ Figure \* ARABIC </w:instrText>
-      </w:r>
-      <w:r>
-        <w:fldChar w:fldCharType="separate"/>
-      </w:r>
-      <w:r>
-        <w:rPr>
-          <w:noProof/>
-        </w:rPr>
-        <w:t>3</w:t>
-      </w:r>
-      <w:r>
-        <w:rPr>
-          <w:noProof/>
-        </w:rPr>
-        <w:fldChar w:fldCharType="end"/>
-      </w:r>
-      <w:bookmarkEnd w:id="47"/>
+      <w:fldSimple w:instr=" SEQ Figure \* ARABIC ">
+        <w:r>
+          <w:rPr>
+            <w:noProof/>
+          </w:rPr>
+          <w:t>3</w:t>
+        </w:r>
+      </w:fldSimple>
+      <w:bookmarkEnd w:id="49"/>
       <w:r>
         <w:t>. Accessing the file from multiple threads</w:t>
       </w:r>
@@ -11049,7 +10968,7 @@
           <v:shape id="_x0000_i1028" type="#_x0000_t75" style="width:417.75pt;height:129pt" o:ole="">
             <v:imagedata r:id="rId17" o:title=""/>
           </v:shape>
-          <o:OLEObject Type="Embed" ProgID="VisioViewer.Viewer.1" ShapeID="_x0000_i1028" DrawAspect="Content" ObjectID="_1519032489" r:id="rId18"/>
+          <o:OLEObject Type="Embed" ProgID="VisioViewer.Viewer.1" ShapeID="_x0000_i1028" DrawAspect="Content" ObjectID="_1522856637" r:id="rId18"/>
         </w:object>
       </w:r>
     </w:p>
@@ -11063,27 +10982,14 @@
       <w:r>
         <w:t xml:space="preserve">Figure </w:t>
       </w:r>
-      <w:r>
-        <w:fldChar w:fldCharType="begin"/>
-      </w:r>
-      <w:r>
-        <w:instrText xml:space="preserve"> SEQ Figure \* ARABIC </w:instrText>
-      </w:r>
-      <w:r>
-        <w:fldChar w:fldCharType="separate"/>
-      </w:r>
-      <w:r>
-        <w:rPr>
-          <w:noProof/>
-        </w:rPr>
-        <w:t>4</w:t>
-      </w:r>
-      <w:r>
-        <w:rPr>
-          <w:noProof/>
-        </w:rPr>
-        <w:fldChar w:fldCharType="end"/>
-      </w:r>
+      <w:fldSimple w:instr=" SEQ Figure \* ARABIC ">
+        <w:r>
+          <w:rPr>
+            <w:noProof/>
+          </w:rPr>
+          <w:t>4</w:t>
+        </w:r>
+      </w:fldSimple>
       <w:r>
         <w:t>. Parameters: base file offset (B), block size</w:t>
       </w:r>
@@ -11295,8 +11201,8 @@
       <w:pPr>
         <w:pStyle w:val="Heading2"/>
       </w:pPr>
-      <w:bookmarkStart w:id="48" w:name="_Toc400017357"/>
-      <w:bookmarkStart w:id="49" w:name="_Toc408217891"/>
+      <w:bookmarkStart w:id="50" w:name="_Toc400017357"/>
+      <w:bookmarkStart w:id="51" w:name="_Toc408217891"/>
       <w:r>
         <w:t>N</w:t>
       </w:r>
@@ -11318,8 +11224,8 @@
       <w:r>
         <w:t>equests</w:t>
       </w:r>
-      <w:bookmarkEnd w:id="48"/>
-      <w:bookmarkEnd w:id="49"/>
+      <w:bookmarkEnd w:id="50"/>
+      <w:bookmarkEnd w:id="51"/>
     </w:p>
     <w:p>
       <w:r>
@@ -11473,7 +11379,7 @@
           <v:shape id="_x0000_i1029" type="#_x0000_t75" style="width:241.5pt;height:75pt" o:ole="">
             <v:imagedata r:id="rId19" o:title=""/>
           </v:shape>
-          <o:OLEObject Type="Embed" ProgID="VisioViewer.Viewer.1" ShapeID="_x0000_i1029" DrawAspect="Content" ObjectID="_1519032490" r:id="rId20"/>
+          <o:OLEObject Type="Embed" ProgID="VisioViewer.Viewer.1" ShapeID="_x0000_i1029" DrawAspect="Content" ObjectID="_1522856638" r:id="rId20"/>
         </w:object>
       </w:r>
     </w:p>
@@ -11481,32 +11387,19 @@
       <w:pPr>
         <w:pStyle w:val="CaptionIndent1"/>
       </w:pPr>
-      <w:bookmarkStart w:id="50" w:name="_Ref400529287"/>
+      <w:bookmarkStart w:id="52" w:name="_Ref400529287"/>
       <w:r>
         <w:t xml:space="preserve">Figure </w:t>
       </w:r>
-      <w:r>
-        <w:fldChar w:fldCharType="begin"/>
-      </w:r>
-      <w:r>
-        <w:instrText xml:space="preserve"> SEQ Figure \* ARABIC </w:instrText>
-      </w:r>
-      <w:r>
-        <w:fldChar w:fldCharType="separate"/>
-      </w:r>
-      <w:r>
-        <w:rPr>
-          <w:noProof/>
-        </w:rPr>
-        <w:t>5</w:t>
-      </w:r>
-      <w:r>
-        <w:rPr>
-          <w:noProof/>
-        </w:rPr>
-        <w:fldChar w:fldCharType="end"/>
-      </w:r>
-      <w:bookmarkEnd w:id="50"/>
+      <w:fldSimple w:instr=" SEQ Figure \* ARABIC ">
+        <w:r>
+          <w:rPr>
+            <w:noProof/>
+          </w:rPr>
+          <w:t>5</w:t>
+        </w:r>
+      </w:fldSimple>
+      <w:bookmarkEnd w:id="52"/>
       <w:r>
         <w:t xml:space="preserve">. </w:t>
       </w:r>
@@ -11706,7 +11599,7 @@
           <v:shape id="_x0000_i1030" type="#_x0000_t75" style="width:240pt;height:73.5pt" o:ole="">
             <v:imagedata r:id="rId21" o:title=""/>
           </v:shape>
-          <o:OLEObject Type="Embed" ProgID="VisioViewer.Viewer.1" ShapeID="_x0000_i1030" DrawAspect="Content" ObjectID="_1519032491" r:id="rId22"/>
+          <o:OLEObject Type="Embed" ProgID="VisioViewer.Viewer.1" ShapeID="_x0000_i1030" DrawAspect="Content" ObjectID="_1522856639" r:id="rId22"/>
         </w:object>
       </w:r>
     </w:p>
@@ -11717,32 +11610,19 @@
           <w:noProof/>
         </w:rPr>
       </w:pPr>
-      <w:bookmarkStart w:id="51" w:name="_Ref400529354"/>
+      <w:bookmarkStart w:id="53" w:name="_Ref400529354"/>
       <w:r>
         <w:t xml:space="preserve">Figure </w:t>
       </w:r>
-      <w:r>
-        <w:fldChar w:fldCharType="begin"/>
-      </w:r>
-      <w:r>
-        <w:instrText xml:space="preserve"> SEQ Figure \* ARABIC </w:instrText>
-      </w:r>
-      <w:r>
-        <w:fldChar w:fldCharType="separate"/>
-      </w:r>
-      <w:r>
-        <w:rPr>
-          <w:noProof/>
-        </w:rPr>
-        <w:t>6</w:t>
-      </w:r>
-      <w:r>
-        <w:rPr>
-          <w:noProof/>
-        </w:rPr>
-        <w:fldChar w:fldCharType="end"/>
-      </w:r>
-      <w:bookmarkEnd w:id="51"/>
+      <w:fldSimple w:instr=" SEQ Figure \* ARABIC ">
+        <w:r>
+          <w:rPr>
+            <w:noProof/>
+          </w:rPr>
+          <w:t>6</w:t>
+        </w:r>
+      </w:fldSimple>
+      <w:bookmarkEnd w:id="53"/>
       <w:r>
         <w:t xml:space="preserve">. </w:t>
       </w:r>
@@ -11909,16 +11789,16 @@
       <w:pPr>
         <w:pStyle w:val="Heading2"/>
       </w:pPr>
-      <w:bookmarkStart w:id="52" w:name="_Toc400017358"/>
-      <w:bookmarkStart w:id="53" w:name="_Toc408217892"/>
+      <w:bookmarkStart w:id="54" w:name="_Toc400017358"/>
+      <w:bookmarkStart w:id="55" w:name="_Toc408217892"/>
       <w:r>
         <w:t>Balance q</w:t>
       </w:r>
       <w:r>
         <w:t>ueues</w:t>
       </w:r>
-      <w:bookmarkEnd w:id="52"/>
-      <w:bookmarkEnd w:id="53"/>
+      <w:bookmarkEnd w:id="54"/>
+      <w:bookmarkEnd w:id="55"/>
     </w:p>
     <w:p>
       <w:r>
@@ -12558,8 +12438,8 @@
       <w:pPr>
         <w:pStyle w:val="Heading2"/>
       </w:pPr>
-      <w:bookmarkStart w:id="54" w:name="_Toc408217893"/>
-      <w:bookmarkStart w:id="55" w:name="_Toc400017359"/>
+      <w:bookmarkStart w:id="56" w:name="_Toc408217893"/>
+      <w:bookmarkStart w:id="57" w:name="_Toc400017359"/>
       <w:r>
         <w:t>Alternatively, specify “t</w:t>
       </w:r>
@@ -12590,7 +12470,7 @@
       <w:r>
         <w:t>ursts</w:t>
       </w:r>
-      <w:bookmarkEnd w:id="54"/>
+      <w:bookmarkEnd w:id="56"/>
     </w:p>
     <w:p>
       <w:r>
@@ -12723,14 +12603,14 @@
       <w:r>
         <w:t xml:space="preserve"> </w:t>
       </w:r>
-      <w:bookmarkStart w:id="56" w:name="_Toc408217894"/>
+      <w:bookmarkStart w:id="58" w:name="_Toc408217894"/>
       <w:r>
         <w:t>Rate l</w:t>
       </w:r>
       <w:r>
         <w:t>imits</w:t>
       </w:r>
-      <w:bookmarkEnd w:id="56"/>
+      <w:bookmarkEnd w:id="58"/>
     </w:p>
     <w:p>
       <w:r>
@@ -12930,7 +12810,7 @@
       <w:pPr>
         <w:pStyle w:val="Heading2"/>
       </w:pPr>
-      <w:bookmarkStart w:id="57" w:name="_Toc408217895"/>
+      <w:bookmarkStart w:id="59" w:name="_Toc408217895"/>
       <w:r>
         <w:t>Use c</w:t>
       </w:r>
@@ -12943,11 +12823,11 @@
       <w:r>
         <w:t>outines</w:t>
       </w:r>
-      <w:bookmarkEnd w:id="55"/>
+      <w:bookmarkEnd w:id="57"/>
       <w:r>
         <w:t xml:space="preserve"> instead of I/O completion ports</w:t>
       </w:r>
-      <w:bookmarkEnd w:id="57"/>
+      <w:bookmarkEnd w:id="59"/>
     </w:p>
     <w:p>
       <w:r>
@@ -13040,9 +12920,9 @@
       <w:pPr>
         <w:pStyle w:val="Heading2"/>
       </w:pPr>
-      <w:bookmarkStart w:id="58" w:name="_Toc400017360"/>
-      <w:bookmarkStart w:id="59" w:name="_Toc408217896"/>
-      <w:bookmarkStart w:id="60" w:name="_Ref113260979"/>
+      <w:bookmarkStart w:id="60" w:name="_Toc400017360"/>
+      <w:bookmarkStart w:id="61" w:name="_Toc408217896"/>
+      <w:bookmarkStart w:id="62" w:name="_Ref113260979"/>
       <w:r>
         <w:t>Set</w:t>
       </w:r>
@@ -13058,8 +12938,8 @@
       <w:r>
         <w:t>ffinity</w:t>
       </w:r>
-      <w:bookmarkEnd w:id="58"/>
-      <w:bookmarkEnd w:id="59"/>
+      <w:bookmarkEnd w:id="60"/>
+      <w:bookmarkEnd w:id="61"/>
     </w:p>
     <w:p>
       <w:r>
@@ -13314,18 +13194,18 @@
       <w:pPr>
         <w:pStyle w:val="Heading2"/>
       </w:pPr>
-      <w:bookmarkStart w:id="61" w:name="_Total_number_of_threads"/>
-      <w:bookmarkStart w:id="62" w:name="_Toc400017361"/>
-      <w:bookmarkStart w:id="63" w:name="_Toc408217897"/>
-      <w:bookmarkStart w:id="64" w:name="_Ref429933939"/>
-      <w:bookmarkEnd w:id="60"/>
-      <w:bookmarkEnd w:id="61"/>
-      <w:r>
-        <w:t>Create test files automatically</w:t>
-      </w:r>
+      <w:bookmarkStart w:id="63" w:name="_Total_number_of_threads"/>
+      <w:bookmarkStart w:id="64" w:name="_Toc400017361"/>
+      <w:bookmarkStart w:id="65" w:name="_Toc408217897"/>
+      <w:bookmarkStart w:id="66" w:name="_Ref429933939"/>
       <w:bookmarkEnd w:id="62"/>
       <w:bookmarkEnd w:id="63"/>
+      <w:r>
+        <w:t>Create test files automatically</w:t>
+      </w:r>
       <w:bookmarkEnd w:id="64"/>
+      <w:bookmarkEnd w:id="65"/>
+      <w:bookmarkEnd w:id="66"/>
     </w:p>
     <w:p>
       <w:r>
@@ -13462,8 +13342,8 @@
       <w:pPr>
         <w:pStyle w:val="Heading2"/>
       </w:pPr>
-      <w:bookmarkStart w:id="65" w:name="_Toc400017362"/>
-      <w:bookmarkStart w:id="66" w:name="_Toc408217898"/>
+      <w:bookmarkStart w:id="67" w:name="_Toc400017362"/>
+      <w:bookmarkStart w:id="68" w:name="_Toc408217898"/>
       <w:r>
         <w:t>Separate b</w:t>
       </w:r>
@@ -13494,14 +13374,14 @@
       <w:r>
         <w:t xml:space="preserve">rite </w:t>
       </w:r>
-      <w:bookmarkEnd w:id="65"/>
+      <w:bookmarkEnd w:id="67"/>
       <w:r>
         <w:t>o</w:t>
       </w:r>
       <w:r>
         <w:t>perations</w:t>
       </w:r>
-      <w:bookmarkEnd w:id="66"/>
+      <w:bookmarkEnd w:id="68"/>
     </w:p>
     <w:p>
       <w:r>
@@ -13970,8 +13850,8 @@
       <w:pPr>
         <w:pStyle w:val="Heading2"/>
       </w:pPr>
-      <w:bookmarkStart w:id="67" w:name="_Toc400017363"/>
-      <w:bookmarkStart w:id="68" w:name="_Toc408217899"/>
+      <w:bookmarkStart w:id="69" w:name="_Toc400017363"/>
+      <w:bookmarkStart w:id="70" w:name="_Toc408217899"/>
       <w:r>
         <w:t>Include</w:t>
       </w:r>
@@ -13987,8 +13867,8 @@
       <w:r>
         <w:t>ounters</w:t>
       </w:r>
-      <w:bookmarkEnd w:id="67"/>
-      <w:bookmarkEnd w:id="68"/>
+      <w:bookmarkEnd w:id="69"/>
+      <w:bookmarkEnd w:id="70"/>
     </w:p>
     <w:p>
       <w:r>
@@ -14965,8 +14845,8 @@
       <w:pPr>
         <w:pStyle w:val="Heading2"/>
       </w:pPr>
-      <w:bookmarkStart w:id="69" w:name="_Toc400017364"/>
-      <w:bookmarkStart w:id="70" w:name="_Toc408217900"/>
+      <w:bookmarkStart w:id="71" w:name="_Toc400017364"/>
+      <w:bookmarkStart w:id="72" w:name="_Toc408217900"/>
       <w:r>
         <w:t>Display a p</w:t>
       </w:r>
@@ -14978,120 +14858,55 @@
       </w:r>
       <w:r>
         <w:t>ndicator</w:t>
-      </w:r>
-      <w:bookmarkEnd w:id="69"/>
-      <w:bookmarkEnd w:id="70"/>
-    </w:p>
-    <w:p>
-      <w:r>
-        <w:t>A p</w:t>
-      </w:r>
-      <w:r>
-        <w:t>rogress indicator can be helpful</w:t>
-      </w:r>
-      <w:r>
-        <w:t>,</w:t>
-      </w:r>
-      <w:r>
-        <w:t xml:space="preserve"> especially</w:t>
-      </w:r>
-      <w:r>
-        <w:t xml:space="preserve"> for</w:t>
-      </w:r>
-      <w:r>
-        <w:t xml:space="preserve"> long</w:t>
-      </w:r>
-      <w:r>
-        <w:t>-</w:t>
-      </w:r>
-      <w:r>
-        <w:t>running</w:t>
-      </w:r>
-      <w:r>
-        <w:t xml:space="preserve"> tests</w:t>
-      </w:r>
-      <w:r>
-        <w:t xml:space="preserve"> and debugging purposes</w:t>
-      </w:r>
-      <w:r>
-        <w:t xml:space="preserve">. </w:t>
-      </w:r>
-      <w:r>
-        <w:t>By default, no progress indicator is displayed</w:t>
-      </w:r>
-      <w:r>
-        <w:t xml:space="preserve"> as it can affect performance</w:t>
-      </w:r>
-      <w:r>
-        <w:t>. If you want to see one, u</w:t>
-      </w:r>
-      <w:r>
-        <w:t>se the</w:t>
-      </w:r>
-      <w:r>
-        <w:t xml:space="preserve"> -</w:t>
-      </w:r>
-      <w:r>
-        <w:rPr>
-          <w:b/>
-        </w:rPr>
-        <w:t>P</w:t>
-      </w:r>
-      <w:r>
-        <w:t xml:space="preserve"> parameter to specify the n</w:t>
-      </w:r>
-      <w:r>
-        <w:t xml:space="preserve">umber of completed I/O operations after which DiskSpd will print a dot </w:t>
-      </w:r>
-      <w:r>
-        <w:t xml:space="preserve">in the progress indicator. For example, </w:t>
-      </w:r>
-      <w:r>
-        <w:rPr>
-          <w:b/>
-        </w:rPr>
-        <w:t>-</w:t>
-      </w:r>
-      <w:r>
-        <w:rPr>
-          <w:b/>
-        </w:rPr>
-        <w:t>P10000</w:t>
-      </w:r>
-      <w:r>
-        <w:t xml:space="preserve"> </w:t>
-      </w:r>
-      <w:r>
-        <w:t>adds</w:t>
-      </w:r>
-      <w:r>
-        <w:t xml:space="preserve"> a dot </w:t>
-      </w:r>
-      <w:r>
-        <w:t>after</w:t>
-      </w:r>
-      <w:r>
-        <w:t xml:space="preserve"> every 10,000 completed I/O operations</w:t>
-      </w:r>
-      <w:r>
-        <w:t>. The number of completed I/O operations is calculated independently by each thread.</w:t>
-      </w:r>
-    </w:p>
-    <w:p>
-      <w:pPr>
-        <w:pStyle w:val="Heading2"/>
-      </w:pPr>
-      <w:bookmarkStart w:id="71" w:name="_Toc400017365"/>
-      <w:bookmarkStart w:id="72" w:name="_Toc408217901"/>
-      <w:r>
-        <w:t>Control the initial state of the random number generator</w:t>
       </w:r>
       <w:bookmarkEnd w:id="71"/>
       <w:bookmarkEnd w:id="72"/>
     </w:p>
     <w:p>
       <w:r>
-        <w:t>Use the</w:t>
+        <w:t>A p</w:t>
+      </w:r>
+      <w:r>
+        <w:t>rogress indicator can be helpful</w:t>
+      </w:r>
+      <w:r>
+        <w:t>,</w:t>
+      </w:r>
+      <w:r>
+        <w:t xml:space="preserve"> especially</w:t>
+      </w:r>
+      <w:r>
+        <w:t xml:space="preserve"> for</w:t>
+      </w:r>
+      <w:r>
+        <w:t xml:space="preserve"> long</w:t>
+      </w:r>
+      <w:r>
+        <w:t>-</w:t>
+      </w:r>
+      <w:r>
+        <w:t>running</w:t>
+      </w:r>
+      <w:r>
+        <w:t xml:space="preserve"> tests</w:t>
+      </w:r>
+      <w:r>
+        <w:t xml:space="preserve"> and debugging purposes</w:t>
+      </w:r>
+      <w:r>
+        <w:t xml:space="preserve">. </w:t>
+      </w:r>
+      <w:r>
+        <w:t>By default, no progress indicator is displayed</w:t>
+      </w:r>
+      <w:r>
+        <w:t xml:space="preserve"> as it can affect performance</w:t>
+      </w:r>
+      <w:r>
+        <w:t>. If you want to see one, u</w:t>
+      </w:r>
+      <w:r>
+        <w:t>se the</w:t>
       </w:r>
       <w:r>
         <w:t xml:space="preserve"> -</w:t>
@@ -15100,53 +14915,118 @@
         <w:rPr>
           <w:b/>
         </w:rPr>
-        <w:t>z[seed]</w:t>
+        <w:t>P</w:t>
+      </w:r>
+      <w:r>
+        <w:t xml:space="preserve"> parameter to specify the n</w:t>
+      </w:r>
+      <w:r>
+        <w:t xml:space="preserve">umber of completed I/O operations after which DiskSpd will print a dot </w:t>
+      </w:r>
+      <w:r>
+        <w:t xml:space="preserve">in the progress indicator. For example, </w:t>
+      </w:r>
+      <w:r>
+        <w:rPr>
+          <w:b/>
+        </w:rPr>
+        <w:t>-</w:t>
+      </w:r>
+      <w:r>
+        <w:rPr>
+          <w:b/>
+        </w:rPr>
+        <w:t>P10000</w:t>
       </w:r>
       <w:r>
         <w:t xml:space="preserve"> </w:t>
       </w:r>
-      <w:proofErr w:type="gramStart"/>
-      <w:r>
-        <w:t>parameter  to</w:t>
-      </w:r>
-      <w:proofErr w:type="gramEnd"/>
-      <w:r>
-        <w:t xml:space="preserve"> control the initial state of DISKSPD’s random number generator. By default, a seed value of zero is used. If the parameter is specified without an explicit seed the value of the Win32 </w:t>
-      </w:r>
-      <w:proofErr w:type="spellStart"/>
-      <w:r>
-        <w:t>GetTickCount</w:t>
-      </w:r>
-      <w:proofErr w:type="spellEnd"/>
-      <w:r>
-        <w:t xml:space="preserve"> API is used, which is a high resolution counter based on the current system uptime.</w:t>
-      </w:r>
-    </w:p>
-    <w:p>
-      <w:r>
-        <w:t>Note that the total behavior of a multi-threaded test also depends on thread scheduling effects, so the random number generator is not a complete control on test behavior.</w:t>
+      <w:r>
+        <w:t>adds</w:t>
+      </w:r>
+      <w:r>
+        <w:t xml:space="preserve"> a dot </w:t>
+      </w:r>
+      <w:r>
+        <w:t>after</w:t>
+      </w:r>
+      <w:r>
+        <w:t xml:space="preserve"> every 10,000 completed I/O operations</w:t>
+      </w:r>
+      <w:r>
+        <w:t>. The number of completed I/O operations is calculated independently by each thread.</w:t>
       </w:r>
     </w:p>
     <w:p>
       <w:pPr>
         <w:pStyle w:val="Heading2"/>
       </w:pPr>
-      <w:bookmarkStart w:id="73" w:name="_Toc400017366"/>
-      <w:bookmarkStart w:id="74" w:name="_Toc408217902"/>
-      <w:r>
-        <w:t>Run DiskSpd in v</w:t>
-      </w:r>
-      <w:r>
-        <w:t xml:space="preserve">erbose </w:t>
-      </w:r>
-      <w:r>
-        <w:t>m</w:t>
-      </w:r>
-      <w:r>
-        <w:t>ode</w:t>
+      <w:bookmarkStart w:id="73" w:name="_Toc400017365"/>
+      <w:bookmarkStart w:id="74" w:name="_Toc408217901"/>
+      <w:r>
+        <w:t>Control the initial state of the random number generator</w:t>
       </w:r>
       <w:bookmarkEnd w:id="73"/>
       <w:bookmarkEnd w:id="74"/>
+    </w:p>
+    <w:p>
+      <w:r>
+        <w:t>Use the</w:t>
+      </w:r>
+      <w:r>
+        <w:t xml:space="preserve"> -</w:t>
+      </w:r>
+      <w:r>
+        <w:rPr>
+          <w:b/>
+        </w:rPr>
+        <w:t>z[seed]</w:t>
+      </w:r>
+      <w:r>
+        <w:t xml:space="preserve"> </w:t>
+      </w:r>
+      <w:proofErr w:type="gramStart"/>
+      <w:r>
+        <w:t>parameter  to</w:t>
+      </w:r>
+      <w:proofErr w:type="gramEnd"/>
+      <w:r>
+        <w:t xml:space="preserve"> control the initial state of DISKSPD’s random number generator. By default, a seed value of zero is used. If the parameter is specified without an explicit seed the value of the Win32 </w:t>
+      </w:r>
+      <w:proofErr w:type="spellStart"/>
+      <w:r>
+        <w:t>GetTickCount</w:t>
+      </w:r>
+      <w:proofErr w:type="spellEnd"/>
+      <w:r>
+        <w:t xml:space="preserve"> API is used, which is a high resolution counter based on the current system uptime.</w:t>
+      </w:r>
+    </w:p>
+    <w:p>
+      <w:r>
+        <w:t>Note that the total behavior of a multi-threaded test also depends on thread scheduling effects, so the random number generator is not a complete control on test behavior.</w:t>
+      </w:r>
+    </w:p>
+    <w:p>
+      <w:pPr>
+        <w:pStyle w:val="Heading2"/>
+      </w:pPr>
+      <w:bookmarkStart w:id="75" w:name="_Toc400017366"/>
+      <w:bookmarkStart w:id="76" w:name="_Toc408217902"/>
+      <w:r>
+        <w:t>Run DiskSpd in v</w:t>
+      </w:r>
+      <w:r>
+        <w:t xml:space="preserve">erbose </w:t>
+      </w:r>
+      <w:r>
+        <w:t>m</w:t>
+      </w:r>
+      <w:r>
+        <w:t>ode</w:t>
+      </w:r>
+      <w:bookmarkEnd w:id="75"/>
+      <w:bookmarkEnd w:id="76"/>
     </w:p>
     <w:p>
       <w:r>
@@ -15286,13 +15166,13 @@
       <w:pPr>
         <w:pStyle w:val="Heading2"/>
       </w:pPr>
-      <w:bookmarkStart w:id="75" w:name="_Toc400017369"/>
-      <w:bookmarkStart w:id="76" w:name="_Toc408217903"/>
+      <w:bookmarkStart w:id="77" w:name="_Toc400017369"/>
+      <w:bookmarkStart w:id="78" w:name="_Toc408217903"/>
       <w:r>
         <w:t>Use named events to synchronize testing</w:t>
       </w:r>
-      <w:bookmarkEnd w:id="75"/>
-      <w:bookmarkEnd w:id="76"/>
+      <w:bookmarkEnd w:id="77"/>
+      <w:bookmarkEnd w:id="78"/>
     </w:p>
     <w:p>
       <w:r>
@@ -15860,9 +15740,9 @@
       <w:pPr>
         <w:pStyle w:val="Heading2"/>
       </w:pPr>
-      <w:bookmarkStart w:id="77" w:name="_Toc408217904"/>
-      <w:bookmarkStart w:id="78" w:name="_Toc400017370"/>
-      <w:bookmarkStart w:id="79" w:name="_Ref161321678"/>
+      <w:bookmarkStart w:id="79" w:name="_Toc408217904"/>
+      <w:bookmarkStart w:id="80" w:name="_Toc400017370"/>
+      <w:bookmarkStart w:id="81" w:name="_Ref161321678"/>
       <w:r>
         <w:t xml:space="preserve">Use an </w:t>
       </w:r>
@@ -15872,7 +15752,7 @@
       <w:r>
         <w:t>file to provide DiskSpd parameters</w:t>
       </w:r>
-      <w:bookmarkEnd w:id="77"/>
+      <w:bookmarkEnd w:id="79"/>
     </w:p>
     <w:p>
       <w:r>
@@ -16151,11 +16031,11 @@
       <w:pPr>
         <w:pStyle w:val="Heading1"/>
       </w:pPr>
-      <w:bookmarkStart w:id="80" w:name="_Toc408217905"/>
+      <w:bookmarkStart w:id="82" w:name="_Toc408217905"/>
       <w:r>
         <w:t>Canceling a test run (CTRL+C)</w:t>
       </w:r>
-      <w:bookmarkEnd w:id="80"/>
+      <w:bookmarkEnd w:id="82"/>
     </w:p>
     <w:p>
       <w:r>
@@ -16166,14 +16046,14 @@
       <w:pPr>
         <w:pStyle w:val="Heading1"/>
       </w:pPr>
-      <w:bookmarkStart w:id="81" w:name="_Toc400537113"/>
-      <w:bookmarkStart w:id="82" w:name="_Toc400537114"/>
-      <w:bookmarkStart w:id="83" w:name="_Toc400537115"/>
-      <w:bookmarkStart w:id="84" w:name="_Ref401585163"/>
-      <w:bookmarkStart w:id="85" w:name="_Toc408217906"/>
-      <w:bookmarkEnd w:id="81"/>
-      <w:bookmarkEnd w:id="82"/>
+      <w:bookmarkStart w:id="83" w:name="_Toc400537113"/>
+      <w:bookmarkStart w:id="84" w:name="_Toc400537114"/>
+      <w:bookmarkStart w:id="85" w:name="_Toc400537115"/>
+      <w:bookmarkStart w:id="86" w:name="_Ref401585163"/>
+      <w:bookmarkStart w:id="87" w:name="_Toc408217906"/>
       <w:bookmarkEnd w:id="83"/>
+      <w:bookmarkEnd w:id="84"/>
+      <w:bookmarkEnd w:id="85"/>
       <w:r>
         <w:lastRenderedPageBreak/>
         <w:t>Analyzing DiskSpd test r</w:t>
@@ -16181,9 +16061,9 @@
       <w:r>
         <w:t>esults</w:t>
       </w:r>
-      <w:bookmarkEnd w:id="78"/>
-      <w:bookmarkEnd w:id="84"/>
-      <w:bookmarkEnd w:id="85"/>
+      <w:bookmarkEnd w:id="80"/>
+      <w:bookmarkEnd w:id="86"/>
+      <w:bookmarkEnd w:id="87"/>
     </w:p>
     <w:p>
       <w:r>
@@ -16253,12 +16133,7 @@
         <w:t xml:space="preserve"> The XML summary also contains </w:t>
       </w:r>
       <w:r>
-        <w:t>a summary of system configuration (processor topology, run start time, DiskSpd</w:t>
-      </w:r>
-      <w:bookmarkStart w:id="86" w:name="_GoBack"/>
-      <w:bookmarkEnd w:id="86"/>
-      <w:r>
-        <w:t xml:space="preserve"> version), and the </w:t>
+        <w:t xml:space="preserve">a summary of system configuration (processor topology, run start time, DiskSpd version), and the </w:t>
       </w:r>
       <w:r>
         <w:t>full configuration of the test in an XML format</w:t>
@@ -16286,8 +16161,8 @@
       </w:r>
     </w:p>
     <w:p>
-      <w:bookmarkStart w:id="87" w:name="_Toc400017371"/>
-      <w:bookmarkEnd w:id="79"/>
+      <w:bookmarkStart w:id="88" w:name="_Toc400017371"/>
+      <w:bookmarkEnd w:id="81"/>
       <w:r>
         <w:t xml:space="preserve">DiskSpd provides per-thread per-target statistics on </w:t>
       </w:r>
@@ -16407,11 +16282,11 @@
       <w:pPr>
         <w:pStyle w:val="Heading2"/>
       </w:pPr>
-      <w:bookmarkStart w:id="88" w:name="_Toc408217907"/>
+      <w:bookmarkStart w:id="89" w:name="_Toc408217907"/>
       <w:r>
         <w:t>Latency</w:t>
       </w:r>
-      <w:bookmarkEnd w:id="88"/>
+      <w:bookmarkEnd w:id="89"/>
     </w:p>
     <w:p>
       <w:r>
@@ -16776,7 +16651,7 @@
       <w:pPr>
         <w:pStyle w:val="Heading2"/>
       </w:pPr>
-      <w:bookmarkStart w:id="89" w:name="_Toc408217908"/>
+      <w:bookmarkStart w:id="90" w:name="_Toc408217908"/>
       <w:r>
         <w:t>IOP</w:t>
       </w:r>
@@ -16792,7 +16667,7 @@
       <w:r>
         <w:t>tatistics</w:t>
       </w:r>
-      <w:bookmarkEnd w:id="89"/>
+      <w:bookmarkEnd w:id="90"/>
     </w:p>
     <w:p>
       <w:pPr>
@@ -16871,10 +16746,11 @@
       <w:pPr>
         <w:pStyle w:val="Heading1"/>
       </w:pPr>
-      <w:bookmarkStart w:id="90" w:name="_Toc400017377"/>
-      <w:bookmarkStart w:id="91" w:name="_Ref400033397"/>
-      <w:bookmarkStart w:id="92" w:name="_Toc408217909"/>
-      <w:bookmarkEnd w:id="87"/>
+      <w:bookmarkStart w:id="91" w:name="_Toc400017377"/>
+      <w:bookmarkStart w:id="92" w:name="_Ref400033397"/>
+      <w:bookmarkStart w:id="93" w:name="_Toc408217909"/>
+      <w:bookmarkStart w:id="94" w:name="_Ref449114481"/>
+      <w:bookmarkEnd w:id="88"/>
       <w:r>
         <w:t xml:space="preserve">XML </w:t>
       </w:r>
@@ -16896,9 +16772,10 @@
       <w:r>
         <w:t>rocessing</w:t>
       </w:r>
-      <w:bookmarkEnd w:id="90"/>
       <w:bookmarkEnd w:id="91"/>
       <w:bookmarkEnd w:id="92"/>
+      <w:bookmarkEnd w:id="93"/>
+      <w:bookmarkEnd w:id="94"/>
     </w:p>
     <w:p>
       <w:r>
@@ -17323,6 +17200,61 @@
       </w:r>
     </w:p>
     <w:p>
+      <w:r>
+        <w:t xml:space="preserve">A more advanced version of XML post-processing, based on this example, is maintained at </w:t>
+      </w:r>
+      <w:r>
+        <w:t>GitHub:</w:t>
+      </w:r>
+      <w:r>
+        <w:t xml:space="preserve"> process-diskspd.ps1. See Section </w:t>
+      </w:r>
+      <w:r>
+        <w:fldChar w:fldCharType="begin"/>
+      </w:r>
+      <w:r>
+        <w:instrText xml:space="preserve"> REF _Ref449114544 \r \h </w:instrText>
+      </w:r>
+      <w:r>
+        <w:fldChar w:fldCharType="separate"/>
+      </w:r>
+      <w:r>
+        <w:t>1.1</w:t>
+      </w:r>
+      <w:r>
+        <w:fldChar w:fldCharType="end"/>
+      </w:r>
+      <w:r>
+        <w:t xml:space="preserve"> (page </w:t>
+      </w:r>
+      <w:r>
+        <w:fldChar w:fldCharType="begin"/>
+      </w:r>
+      <w:r>
+        <w:instrText xml:space="preserve"> PAGEREF _Ref449114552 \h </w:instrText>
+      </w:r>
+      <w:r>
+        <w:fldChar w:fldCharType="separate"/>
+      </w:r>
+      <w:r>
+        <w:rPr>
+          <w:noProof/>
+        </w:rPr>
+        <w:t>3</w:t>
+      </w:r>
+      <w:r>
+        <w:fldChar w:fldCharType="end"/>
+      </w:r>
+      <w:r>
+        <w:t xml:space="preserve">) for links to the DiskSpd </w:t>
+      </w:r>
+      <w:bookmarkStart w:id="95" w:name="_GoBack"/>
+      <w:bookmarkEnd w:id="95"/>
+      <w:r>
+        <w:t>GitHub repo.</w:t>
+      </w:r>
+    </w:p>
+    <w:p>
       <w:pPr>
         <w:shd w:val="clear" w:color="auto" w:fill="FFFFFF"/>
         <w:autoSpaceDE w:val="0"/>
@@ -20075,6 +20007,7 @@
           <w:sz w:val="18"/>
           <w:szCs w:val="18"/>
         </w:rPr>
+        <w:lastRenderedPageBreak/>
         <w:t xml:space="preserve">    </w:t>
       </w:r>
       <w:r>
@@ -20649,7 +20582,6 @@
           <w:sz w:val="18"/>
           <w:szCs w:val="18"/>
         </w:rPr>
-        <w:lastRenderedPageBreak/>
         <w:t xml:space="preserve">    </w:t>
       </w:r>
       <w:r>
@@ -23000,8 +22932,8 @@
       <w:pPr>
         <w:pStyle w:val="Heading1"/>
       </w:pPr>
-      <w:bookmarkStart w:id="93" w:name="_Toc400017378"/>
-      <w:bookmarkStart w:id="94" w:name="_Toc408217910"/>
+      <w:bookmarkStart w:id="96" w:name="_Toc400017378"/>
+      <w:bookmarkStart w:id="97" w:name="_Toc408217910"/>
       <w:r>
         <w:t xml:space="preserve">Sample </w:t>
       </w:r>
@@ -23017,8 +22949,8 @@
       <w:r>
         <w:t>ines</w:t>
       </w:r>
-      <w:bookmarkEnd w:id="93"/>
-      <w:bookmarkEnd w:id="94"/>
+      <w:bookmarkEnd w:id="96"/>
+      <w:bookmarkEnd w:id="97"/>
     </w:p>
     <w:p>
       <w:r>
@@ -23054,7 +22986,7 @@
       <w:r>
         <w:t>when describing more complex options.</w:t>
       </w:r>
-      <w:bookmarkStart w:id="95" w:name="AltCommandLineSamples"/>
+      <w:bookmarkStart w:id="98" w:name="AltCommandLineSamples"/>
     </w:p>
     <w:tbl>
       <w:tblPr>
@@ -23083,7 +23015,7 @@
             <w:tcW w:w="3258" w:type="dxa"/>
             <w:shd w:val="clear" w:color="auto" w:fill="F2F2F2" w:themeFill="background1" w:themeFillShade="F2"/>
           </w:tcPr>
-          <w:bookmarkEnd w:id="95"/>
+          <w:bookmarkEnd w:id="98"/>
           <w:p>
             <w:pPr>
               <w:pStyle w:val="TableHeading"/>
@@ -23589,6 +23521,7 @@
               <w:pStyle w:val="TableEntry"/>
             </w:pPr>
             <w:r>
+              <w:lastRenderedPageBreak/>
               <w:t>Large area sequential concurrent reads of 4KB blocks</w:t>
             </w:r>
           </w:p>
@@ -23640,7 +23573,6 @@
               <w:pStyle w:val="TableEntry"/>
             </w:pPr>
             <w:r>
-              <w:lastRenderedPageBreak/>
               <w:t>Large area sequential concurrent writes of 4KB blocks</w:t>
             </w:r>
           </w:p>
@@ -24416,6 +24348,7 @@
               <w:pStyle w:val="TableEntry"/>
             </w:pPr>
             <w:r>
+              <w:lastRenderedPageBreak/>
               <w:t>Run a few separate instances of DiskSpd, but synchronize their start and stop times</w:t>
             </w:r>
           </w:p>
@@ -24477,7 +24410,6 @@
               <w:pStyle w:val="cmd"/>
             </w:pPr>
             <w:r>
-              <w:lastRenderedPageBreak/>
               <w:t xml:space="preserve">diskspd </w:t>
             </w:r>
             <w:r>
@@ -24552,14 +24484,13 @@
       <w:pPr>
         <w:pStyle w:val="Heading1"/>
       </w:pPr>
-      <w:bookmarkStart w:id="96" w:name="_Toc400017372"/>
-      <w:bookmarkStart w:id="97" w:name="_Toc408217911"/>
-      <w:r>
-        <w:lastRenderedPageBreak/>
+      <w:bookmarkStart w:id="99" w:name="_Toc400017372"/>
+      <w:bookmarkStart w:id="100" w:name="_Toc408217911"/>
+      <w:r>
         <w:t>Future Improvements</w:t>
       </w:r>
-      <w:bookmarkEnd w:id="96"/>
-      <w:bookmarkEnd w:id="97"/>
+      <w:bookmarkEnd w:id="99"/>
+      <w:bookmarkEnd w:id="100"/>
     </w:p>
     <w:p>
       <w:r>
@@ -24570,17 +24501,17 @@
       <w:pPr>
         <w:pStyle w:val="Heading2"/>
       </w:pPr>
-      <w:bookmarkStart w:id="98" w:name="_Toc114324763"/>
-      <w:bookmarkStart w:id="99" w:name="_Toc114324835"/>
-      <w:bookmarkStart w:id="100" w:name="_Toc400017373"/>
-      <w:bookmarkStart w:id="101" w:name="_Toc408217912"/>
-      <w:bookmarkEnd w:id="98"/>
-      <w:bookmarkEnd w:id="99"/>
+      <w:bookmarkStart w:id="101" w:name="_Toc114324763"/>
+      <w:bookmarkStart w:id="102" w:name="_Toc114324835"/>
+      <w:bookmarkStart w:id="103" w:name="_Toc400017373"/>
+      <w:bookmarkStart w:id="104" w:name="_Toc408217912"/>
+      <w:bookmarkEnd w:id="101"/>
+      <w:bookmarkEnd w:id="102"/>
       <w:r>
         <w:t>Verification of written data</w:t>
       </w:r>
-      <w:bookmarkEnd w:id="100"/>
-      <w:bookmarkEnd w:id="101"/>
+      <w:bookmarkEnd w:id="103"/>
+      <w:bookmarkEnd w:id="104"/>
     </w:p>
     <w:p>
       <w:r>
@@ -24591,13 +24522,13 @@
       <w:pPr>
         <w:pStyle w:val="Heading2"/>
       </w:pPr>
-      <w:bookmarkStart w:id="102" w:name="_Toc400017374"/>
-      <w:bookmarkStart w:id="103" w:name="_Toc408217913"/>
+      <w:bookmarkStart w:id="105" w:name="_Toc400017374"/>
+      <w:bookmarkStart w:id="106" w:name="_Toc408217913"/>
       <w:r>
         <w:t>Dynamic warm-up</w:t>
       </w:r>
-      <w:bookmarkEnd w:id="102"/>
-      <w:bookmarkEnd w:id="103"/>
+      <w:bookmarkEnd w:id="105"/>
+      <w:bookmarkEnd w:id="106"/>
     </w:p>
     <w:p>
       <w:r>
@@ -24717,7 +24648,7 @@
         <w:rStyle w:val="PageNumber"/>
         <w:noProof/>
       </w:rPr>
-      <w:t>23</w:t>
+      <w:t>22</w:t>
     </w:r>
     <w:r>
       <w:rPr>
@@ -28610,6 +28541,7 @@
     <w:lsdException w:name="HTML Sample" w:semiHidden="1" w:unhideWhenUsed="1"/>
     <w:lsdException w:name="HTML Typewriter" w:semiHidden="1" w:unhideWhenUsed="1"/>
     <w:lsdException w:name="HTML Variable" w:semiHidden="1" w:unhideWhenUsed="1"/>
+    <w:lsdException w:name="Normal Table" w:semiHidden="1" w:unhideWhenUsed="1"/>
     <w:lsdException w:name="annotation subject" w:semiHidden="1" w:unhideWhenUsed="1"/>
     <w:lsdException w:name="No List" w:semiHidden="1" w:unhideWhenUsed="1"/>
     <w:lsdException w:name="Outline List 1" w:semiHidden="1" w:unhideWhenUsed="1"/>
@@ -28656,7 +28588,9 @@
     <w:lsdException w:name="Table Subtle 2" w:semiHidden="1" w:unhideWhenUsed="1"/>
     <w:lsdException w:name="Table Web 1" w:semiHidden="1" w:unhideWhenUsed="1"/>
     <w:lsdException w:name="Table Web 2" w:semiHidden="1" w:unhideWhenUsed="1"/>
+    <w:lsdException w:name="Table Web 3" w:semiHidden="1" w:unhideWhenUsed="1"/>
     <w:lsdException w:name="Balloon Text" w:semiHidden="1" w:unhideWhenUsed="1"/>
+    <w:lsdException w:name="Table Theme" w:semiHidden="1" w:unhideWhenUsed="1"/>
     <w:lsdException w:name="Placeholder Text" w:semiHidden="1" w:uiPriority="99"/>
     <w:lsdException w:name="No Spacing" w:uiPriority="1" w:qFormat="1"/>
     <w:lsdException w:name="Light Shading" w:uiPriority="60"/>
@@ -30173,7 +30107,7 @@
 </file>
 
 <file path=customXml/itemProps1.xml><?xml version="1.0" encoding="utf-8"?>
-<ds:datastoreItem xmlns:ds="http://schemas.openxmlformats.org/officeDocument/2006/customXml" ds:itemID="{8DE91B17-C866-4FAD-B44B-261E60A0A60D}">
+<ds:datastoreItem xmlns:ds="http://schemas.openxmlformats.org/officeDocument/2006/customXml" ds:itemID="{E42E7B0A-679D-4D25-BC3F-7A2D145B5969}">
   <ds:schemaRefs>
     <ds:schemaRef ds:uri="http://schemas.openxmlformats.org/officeDocument/2006/bibliography"/>
   </ds:schemaRefs>

</xml_diff>